<commit_message>
Update 1. Android Introduction.docx
</commit_message>
<xml_diff>
--- a/PMIT6113/1. Android Introduction.docx
+++ b/PMIT6113/1. Android Introduction.docx
@@ -1,6 +1,6 @@
 
 <file path=word/document.xml><?xml version="1.0" encoding="utf-8"?>
-<w:document xmlns:wpc="http://schemas.microsoft.com/office/word/2010/wordprocessingCanvas" xmlns:mc="http://schemas.openxmlformats.org/markup-compatibility/2006" xmlns:o="urn:schemas-microsoft-com:office:office" xmlns:r="http://schemas.openxmlformats.org/officeDocument/2006/relationships" xmlns:m="http://schemas.openxmlformats.org/officeDocument/2006/math" xmlns:v="urn:schemas-microsoft-com:vml" xmlns:wp14="http://schemas.microsoft.com/office/word/2010/wordprocessingDrawing" xmlns:wp="http://schemas.openxmlformats.org/drawingml/2006/wordprocessingDrawing" xmlns:w10="urn:schemas-microsoft-com:office:word" xmlns:w="http://schemas.openxmlformats.org/wordprocessingml/2006/main" xmlns:w14="http://schemas.microsoft.com/office/word/2010/wordml" xmlns:w15="http://schemas.microsoft.com/office/word/2012/wordml" xmlns:wpg="http://schemas.microsoft.com/office/word/2010/wordprocessingGroup" xmlns:wpi="http://schemas.microsoft.com/office/word/2010/wordprocessingInk" xmlns:wne="http://schemas.microsoft.com/office/word/2006/wordml" xmlns:wps="http://schemas.microsoft.com/office/word/2010/wordprocessingShape" mc:Ignorable="w14 w15 wp14">
+<w:document xmlns:wpc="http://schemas.microsoft.com/office/word/2010/wordprocessingCanvas" xmlns:cx="http://schemas.microsoft.com/office/drawing/2014/chartex" xmlns:mc="http://schemas.openxmlformats.org/markup-compatibility/2006" xmlns:o="urn:schemas-microsoft-com:office:office" xmlns:r="http://schemas.openxmlformats.org/officeDocument/2006/relationships" xmlns:m="http://schemas.openxmlformats.org/officeDocument/2006/math" xmlns:v="urn:schemas-microsoft-com:vml" xmlns:wp14="http://schemas.microsoft.com/office/word/2010/wordprocessingDrawing" xmlns:wp="http://schemas.openxmlformats.org/drawingml/2006/wordprocessingDrawing" xmlns:w10="urn:schemas-microsoft-com:office:word" xmlns:w="http://schemas.openxmlformats.org/wordprocessingml/2006/main" xmlns:w14="http://schemas.microsoft.com/office/word/2010/wordml" xmlns:w15="http://schemas.microsoft.com/office/word/2012/wordml" xmlns:w16se="http://schemas.microsoft.com/office/word/2015/wordml/symex" xmlns:wpg="http://schemas.microsoft.com/office/word/2010/wordprocessingGroup" xmlns:wpi="http://schemas.microsoft.com/office/word/2010/wordprocessingInk" xmlns:wne="http://schemas.microsoft.com/office/word/2006/wordml" xmlns:wps="http://schemas.microsoft.com/office/word/2010/wordprocessingShape" mc:Ignorable="w14 w15 w16se wp14">
   <w:body>
     <w:p>
       <w:pPr>
@@ -509,25 +509,14 @@
           <w:szCs w:val="21"/>
         </w:rPr>
       </w:pPr>
-      <w:proofErr w:type="gramStart"/>
-      <w:r>
-        <w:rPr>
-          <w:rFonts w:ascii="Segoe UI" w:hAnsi="Segoe UI" w:cs="Segoe UI"/>
-          <w:color w:val="000000"/>
-          <w:sz w:val="21"/>
-          <w:szCs w:val="21"/>
-        </w:rPr>
-        <w:t>iOS</w:t>
-      </w:r>
-      <w:proofErr w:type="gramEnd"/>
-      <w:r>
-        <w:rPr>
-          <w:rFonts w:ascii="Segoe UI" w:hAnsi="Segoe UI" w:cs="Segoe UI"/>
-          <w:color w:val="000000"/>
-          <w:sz w:val="21"/>
-          <w:szCs w:val="21"/>
-        </w:rPr>
-        <w:t>, Symbian, Windows Phone-7, Blackberry OS etc.</w:t>
+      <w:r>
+        <w:rPr>
+          <w:rFonts w:ascii="Segoe UI" w:hAnsi="Segoe UI" w:cs="Segoe UI"/>
+          <w:color w:val="000000"/>
+          <w:sz w:val="21"/>
+          <w:szCs w:val="21"/>
+        </w:rPr>
+        <w:t>iOS, Symbian, Windows Phone-7, Blackberry OS etc.</w:t>
       </w:r>
     </w:p>
     <w:p>
@@ -617,25 +606,14 @@
           <w:szCs w:val="21"/>
         </w:rPr>
       </w:pPr>
-      <w:proofErr w:type="gramStart"/>
-      <w:r>
-        <w:rPr>
-          <w:rFonts w:ascii="Segoe UI" w:hAnsi="Segoe UI" w:cs="Segoe UI"/>
-          <w:color w:val="000000"/>
-          <w:sz w:val="21"/>
-          <w:szCs w:val="21"/>
-        </w:rPr>
-        <w:t>iOS</w:t>
-      </w:r>
-      <w:proofErr w:type="gramEnd"/>
-      <w:r>
-        <w:rPr>
-          <w:rFonts w:ascii="Segoe UI" w:hAnsi="Segoe UI" w:cs="Segoe UI"/>
-          <w:color w:val="000000"/>
-          <w:sz w:val="21"/>
-          <w:szCs w:val="21"/>
-        </w:rPr>
-        <w:t xml:space="preserve"> – Apple’s proprietary mobile OS, iPhone, iPod Touch, iPad. Derived from OS X, very UNIX like</w:t>
+      <w:r>
+        <w:rPr>
+          <w:rFonts w:ascii="Segoe UI" w:hAnsi="Segoe UI" w:cs="Segoe UI"/>
+          <w:color w:val="000000"/>
+          <w:sz w:val="21"/>
+          <w:szCs w:val="21"/>
+        </w:rPr>
+        <w:t>iOS – Apple’s proprietary mobile OS, iPhone, iPod Touch, iPad. Derived from OS X, very UNIX like</w:t>
       </w:r>
     </w:p>
     <w:p>
@@ -860,25 +838,32 @@
           <w:szCs w:val="21"/>
         </w:rPr>
       </w:pPr>
-      <w:proofErr w:type="spellStart"/>
-      <w:r>
-        <w:rPr>
-          <w:rFonts w:ascii="Segoe UI" w:hAnsi="Segoe UI" w:cs="Segoe UI"/>
-          <w:color w:val="000000"/>
-          <w:sz w:val="21"/>
-          <w:szCs w:val="21"/>
-        </w:rPr>
-        <w:t>WiFi</w:t>
-      </w:r>
-      <w:proofErr w:type="spellEnd"/>
-      <w:r>
-        <w:rPr>
-          <w:rFonts w:ascii="Segoe UI" w:hAnsi="Segoe UI" w:cs="Segoe UI"/>
-          <w:color w:val="000000"/>
-          <w:sz w:val="21"/>
-          <w:szCs w:val="21"/>
-        </w:rPr>
-        <w:t xml:space="preserve"> connectivity</w:t>
+      <w:r>
+        <w:rPr>
+          <w:rFonts w:ascii="Segoe UI" w:hAnsi="Segoe UI" w:cs="Segoe UI"/>
+          <w:color w:val="000000"/>
+          <w:sz w:val="21"/>
+          <w:szCs w:val="21"/>
+        </w:rPr>
+        <w:t>Wi</w:t>
+      </w:r>
+      <w:r>
+        <w:rPr>
+          <w:rFonts w:ascii="Segoe UI" w:hAnsi="Segoe UI" w:cs="Segoe UI"/>
+          <w:color w:val="000000"/>
+          <w:sz w:val="21"/>
+          <w:szCs w:val="21"/>
+        </w:rPr>
+        <w:t>-</w:t>
+      </w:r>
+      <w:r>
+        <w:rPr>
+          <w:rFonts w:ascii="Segoe UI" w:hAnsi="Segoe UI" w:cs="Segoe UI"/>
+          <w:color w:val="000000"/>
+          <w:sz w:val="21"/>
+          <w:szCs w:val="21"/>
+        </w:rPr>
+        <w:t>Fi connectivity</w:t>
       </w:r>
     </w:p>
     <w:p>
@@ -1192,7 +1177,55 @@
           <w:sz w:val="21"/>
           <w:szCs w:val="21"/>
         </w:rPr>
-        <w:t>It support a connectivity for GSM, CDMA, WIFI, NFC, Bluetooth, etc. for telephony or data transfer. It will allow us to make or receive a calls / SMS messages and we can send or retrieve a data across mobile networks</w:t>
+        <w:t>It support</w:t>
+      </w:r>
+      <w:r>
+        <w:rPr>
+          <w:rFonts w:ascii="Segoe UI" w:eastAsia="Times New Roman" w:hAnsi="Segoe UI" w:cs="Segoe UI"/>
+          <w:sz w:val="21"/>
+          <w:szCs w:val="21"/>
+        </w:rPr>
+        <w:t>s</w:t>
+      </w:r>
+      <w:r>
+        <w:rPr>
+          <w:rFonts w:ascii="Segoe UI" w:eastAsia="Times New Roman" w:hAnsi="Segoe UI" w:cs="Segoe UI"/>
+          <w:sz w:val="21"/>
+          <w:szCs w:val="21"/>
+        </w:rPr>
+        <w:t xml:space="preserve"> a connectivity for GSM, CDMA, W</w:t>
+      </w:r>
+      <w:r>
+        <w:rPr>
+          <w:rFonts w:ascii="Segoe UI" w:eastAsia="Times New Roman" w:hAnsi="Segoe UI" w:cs="Segoe UI"/>
+          <w:sz w:val="21"/>
+          <w:szCs w:val="21"/>
+        </w:rPr>
+        <w:t>i-</w:t>
+      </w:r>
+      <w:r>
+        <w:rPr>
+          <w:rFonts w:ascii="Segoe UI" w:eastAsia="Times New Roman" w:hAnsi="Segoe UI" w:cs="Segoe UI"/>
+          <w:sz w:val="21"/>
+          <w:szCs w:val="21"/>
+        </w:rPr>
+        <w:t>F</w:t>
+      </w:r>
+      <w:r>
+        <w:rPr>
+          <w:rFonts w:ascii="Segoe UI" w:eastAsia="Times New Roman" w:hAnsi="Segoe UI" w:cs="Segoe UI"/>
+          <w:sz w:val="21"/>
+          <w:szCs w:val="21"/>
+        </w:rPr>
+        <w:t>i</w:t>
+      </w:r>
+      <w:r>
+        <w:rPr>
+          <w:rFonts w:ascii="Segoe UI" w:eastAsia="Times New Roman" w:hAnsi="Segoe UI" w:cs="Segoe UI"/>
+          <w:sz w:val="21"/>
+          <w:szCs w:val="21"/>
+        </w:rPr>
+        <w:t>, NFC, Bluetooth, etc. for telephony or data transfer. It will allow us to make or receive a calls / SMS messages and we can send or retrieve a data across mobile networks</w:t>
       </w:r>
     </w:p>
     <w:p>
@@ -1216,7 +1249,55 @@
           <w:sz w:val="21"/>
           <w:szCs w:val="21"/>
         </w:rPr>
-        <w:t>By using WIFI technology we can pair with other devices using apps</w:t>
+        <w:t>By using W</w:t>
+      </w:r>
+      <w:r>
+        <w:rPr>
+          <w:rFonts w:ascii="Segoe UI" w:eastAsia="Times New Roman" w:hAnsi="Segoe UI" w:cs="Segoe UI"/>
+          <w:sz w:val="21"/>
+          <w:szCs w:val="21"/>
+        </w:rPr>
+        <w:t>i-</w:t>
+      </w:r>
+      <w:r>
+        <w:rPr>
+          <w:rFonts w:ascii="Segoe UI" w:eastAsia="Times New Roman" w:hAnsi="Segoe UI" w:cs="Segoe UI"/>
+          <w:sz w:val="21"/>
+          <w:szCs w:val="21"/>
+        </w:rPr>
+        <w:t>F</w:t>
+      </w:r>
+      <w:r>
+        <w:rPr>
+          <w:rFonts w:ascii="Segoe UI" w:eastAsia="Times New Roman" w:hAnsi="Segoe UI" w:cs="Segoe UI"/>
+          <w:sz w:val="21"/>
+          <w:szCs w:val="21"/>
+        </w:rPr>
+        <w:t>i</w:t>
+      </w:r>
+      <w:r>
+        <w:rPr>
+          <w:rFonts w:ascii="Segoe UI" w:eastAsia="Times New Roman" w:hAnsi="Segoe UI" w:cs="Segoe UI"/>
+          <w:sz w:val="21"/>
+          <w:szCs w:val="21"/>
+        </w:rPr>
+        <w:t xml:space="preserve"> </w:t>
+      </w:r>
+      <w:r>
+        <w:rPr>
+          <w:rFonts w:ascii="Segoe UI" w:eastAsia="Times New Roman" w:hAnsi="Segoe UI" w:cs="Segoe UI"/>
+          <w:sz w:val="21"/>
+          <w:szCs w:val="21"/>
+        </w:rPr>
+        <w:t>technology,</w:t>
+      </w:r>
+      <w:r>
+        <w:rPr>
+          <w:rFonts w:ascii="Segoe UI" w:eastAsia="Times New Roman" w:hAnsi="Segoe UI" w:cs="Segoe UI"/>
+          <w:sz w:val="21"/>
+          <w:szCs w:val="21"/>
+        </w:rPr>
+        <w:t xml:space="preserve"> we can pair with other devices using apps</w:t>
       </w:r>
     </w:p>
     <w:p>
@@ -2052,7 +2133,6 @@
                 <w:szCs w:val="21"/>
               </w:rPr>
             </w:pPr>
-            <w:proofErr w:type="spellStart"/>
             <w:r>
               <w:rPr>
                 <w:rFonts w:ascii="Segoe UI" w:hAnsi="Segoe UI" w:cs="Segoe UI"/>
@@ -2060,9 +2140,17 @@
                 <w:sz w:val="21"/>
                 <w:szCs w:val="21"/>
               </w:rPr>
-              <w:t>Ogg</w:t>
-            </w:r>
-            <w:proofErr w:type="spellEnd"/>
+              <w:t>O</w:t>
+            </w:r>
+            <w:r>
+              <w:rPr>
+                <w:rFonts w:ascii="Segoe UI" w:hAnsi="Segoe UI" w:cs="Segoe UI"/>
+                <w:color w:val="000000"/>
+                <w:sz w:val="21"/>
+                <w:szCs w:val="21"/>
+              </w:rPr>
+              <w:t>GG,</w:t>
+            </w:r>
             <w:r>
               <w:rPr>
                 <w:rFonts w:ascii="Segoe UI" w:hAnsi="Segoe UI" w:cs="Segoe UI"/>
@@ -3354,7 +3442,23 @@
           <w:sz w:val="21"/>
           <w:szCs w:val="21"/>
         </w:rPr>
-        <w:t>, Lollipop, marshmallow, etc. and made a lot of changes and additions to the android platform.</w:t>
+        <w:t xml:space="preserve">, Lollipop, </w:t>
+      </w:r>
+      <w:r>
+        <w:rPr>
+          <w:rFonts w:ascii="Segoe UI" w:eastAsia="Times New Roman" w:hAnsi="Segoe UI" w:cs="Segoe UI"/>
+          <w:sz w:val="21"/>
+          <w:szCs w:val="21"/>
+        </w:rPr>
+        <w:t>M</w:t>
+      </w:r>
+      <w:r>
+        <w:rPr>
+          <w:rFonts w:ascii="Segoe UI" w:eastAsia="Times New Roman" w:hAnsi="Segoe UI" w:cs="Segoe UI"/>
+          <w:sz w:val="21"/>
+          <w:szCs w:val="21"/>
+        </w:rPr>
+        <w:t>arshmallow, etc. and made a lot of changes and additions to the android platform.</w:t>
       </w:r>
     </w:p>
     <w:p>
@@ -6831,25 +6935,7 @@
           <w:szCs w:val="21"/>
         </w:rPr>
         <w:tab/>
-        <w:t xml:space="preserve">Android 9.0 </w:t>
-      </w:r>
-      <w:proofErr w:type="spellStart"/>
-      <w:r>
-        <w:rPr>
-          <w:rFonts w:ascii="Segoe UI" w:hAnsi="Segoe UI" w:cs="Segoe UI"/>
-          <w:sz w:val="21"/>
-          <w:szCs w:val="21"/>
-        </w:rPr>
-        <w:t>Panna</w:t>
-      </w:r>
-      <w:proofErr w:type="spellEnd"/>
-      <w:r>
-        <w:rPr>
-          <w:rFonts w:ascii="Segoe UI" w:hAnsi="Segoe UI" w:cs="Segoe UI"/>
-          <w:sz w:val="21"/>
-          <w:szCs w:val="21"/>
-        </w:rPr>
-        <w:t xml:space="preserve"> Cotta</w:t>
+        <w:t>Android 9.0 Panna Cotta</w:t>
       </w:r>
     </w:p>
     <w:p>
@@ -9928,7 +10014,18 @@
           <w:sz w:val="21"/>
           <w:szCs w:val="21"/>
         </w:rPr>
-        <w:t xml:space="preserve"> Offers a large number of applications for Android besides other </w:t>
+        <w:t xml:space="preserve"> Offered</w:t>
+      </w:r>
+      <w:bookmarkStart w:id="5" w:name="_GoBack"/>
+      <w:bookmarkEnd w:id="5"/>
+      <w:r>
+        <w:rPr>
+          <w:rFonts w:ascii="Segoe UI" w:hAnsi="Segoe UI" w:cs="Segoe UI"/>
+          <w:color w:val="000000"/>
+          <w:sz w:val="21"/>
+          <w:szCs w:val="21"/>
+        </w:rPr>
+        <w:t xml:space="preserve"> a large number of applications for Android besides other </w:t>
       </w:r>
       <w:r>
         <w:rPr>
@@ -11792,37 +11889,7 @@
           <w:sz w:val="21"/>
           <w:szCs w:val="21"/>
         </w:rPr>
-        <w:t xml:space="preserve"> </w:t>
-      </w:r>
-      <w:proofErr w:type="gramStart"/>
-      <w:r>
-        <w:rPr>
-          <w:rFonts w:ascii="Segoe UI" w:hAnsi="Segoe UI" w:cs="Segoe UI"/>
-          <w:color w:val="000000"/>
-          <w:sz w:val="21"/>
-          <w:szCs w:val="21"/>
-        </w:rPr>
-        <w:t>A</w:t>
-      </w:r>
-      <w:proofErr w:type="gramEnd"/>
-      <w:r>
-        <w:rPr>
-          <w:rFonts w:ascii="Segoe UI" w:hAnsi="Segoe UI" w:cs="Segoe UI"/>
-          <w:color w:val="000000"/>
-          <w:sz w:val="21"/>
-          <w:szCs w:val="21"/>
-        </w:rPr>
-        <w:t xml:space="preserve"> 1973 prototype of the first handheld cellular telephone on Market Street in San Francisco in </w:t>
-      </w:r>
-      <w:bookmarkStart w:id="5" w:name="_GoBack"/>
-      <w:r>
-        <w:rPr>
-          <w:rFonts w:ascii="Segoe UI" w:hAnsi="Segoe UI" w:cs="Segoe UI"/>
-          <w:color w:val="000000"/>
-          <w:sz w:val="21"/>
-          <w:szCs w:val="21"/>
-        </w:rPr>
-        <w:t>2003</w:t>
+        <w:t xml:space="preserve"> A 1973 prototype of the first handheld cellular telephone on Market Street in San Francisco in 2003</w:t>
       </w:r>
       <w:r>
         <w:rPr>
@@ -11833,7 +11900,6 @@
         </w:rPr>
         <w:t>.</w:t>
       </w:r>
-      <w:bookmarkEnd w:id="5"/>
     </w:p>
     <w:p>
       <w:pPr>
@@ -12184,7 +12250,7 @@
 </file>
 
 <file path=word/endnotes.xml><?xml version="1.0" encoding="utf-8"?>
-<w:endnotes xmlns:wpc="http://schemas.microsoft.com/office/word/2010/wordprocessingCanvas" xmlns:mc="http://schemas.openxmlformats.org/markup-compatibility/2006" xmlns:o="urn:schemas-microsoft-com:office:office" xmlns:r="http://schemas.openxmlformats.org/officeDocument/2006/relationships" xmlns:m="http://schemas.openxmlformats.org/officeDocument/2006/math" xmlns:v="urn:schemas-microsoft-com:vml" xmlns:wp14="http://schemas.microsoft.com/office/word/2010/wordprocessingDrawing" xmlns:wp="http://schemas.openxmlformats.org/drawingml/2006/wordprocessingDrawing" xmlns:w10="urn:schemas-microsoft-com:office:word" xmlns:w="http://schemas.openxmlformats.org/wordprocessingml/2006/main" xmlns:w14="http://schemas.microsoft.com/office/word/2010/wordml" xmlns:w15="http://schemas.microsoft.com/office/word/2012/wordml" xmlns:wpg="http://schemas.microsoft.com/office/word/2010/wordprocessingGroup" xmlns:wpi="http://schemas.microsoft.com/office/word/2010/wordprocessingInk" xmlns:wne="http://schemas.microsoft.com/office/word/2006/wordml" xmlns:wps="http://schemas.microsoft.com/office/word/2010/wordprocessingShape" mc:Ignorable="w14 w15 wp14">
+<w:endnotes xmlns:wpc="http://schemas.microsoft.com/office/word/2010/wordprocessingCanvas" xmlns:cx="http://schemas.microsoft.com/office/drawing/2014/chartex" xmlns:mc="http://schemas.openxmlformats.org/markup-compatibility/2006" xmlns:o="urn:schemas-microsoft-com:office:office" xmlns:r="http://schemas.openxmlformats.org/officeDocument/2006/relationships" xmlns:m="http://schemas.openxmlformats.org/officeDocument/2006/math" xmlns:v="urn:schemas-microsoft-com:vml" xmlns:wp14="http://schemas.microsoft.com/office/word/2010/wordprocessingDrawing" xmlns:wp="http://schemas.openxmlformats.org/drawingml/2006/wordprocessingDrawing" xmlns:w10="urn:schemas-microsoft-com:office:word" xmlns:w="http://schemas.openxmlformats.org/wordprocessingml/2006/main" xmlns:w14="http://schemas.microsoft.com/office/word/2010/wordml" xmlns:w15="http://schemas.microsoft.com/office/word/2012/wordml" xmlns:w16se="http://schemas.microsoft.com/office/word/2015/wordml/symex" xmlns:wpg="http://schemas.microsoft.com/office/word/2010/wordprocessingGroup" xmlns:wpi="http://schemas.microsoft.com/office/word/2010/wordprocessingInk" xmlns:wne="http://schemas.microsoft.com/office/word/2006/wordml" xmlns:wps="http://schemas.microsoft.com/office/word/2010/wordprocessingShape" mc:Ignorable="w14 w15 w16se wp14">
   <w:endnote w:type="separator" w:id="-1">
     <w:p>
       <w:pPr>
@@ -12209,7 +12275,7 @@
 </file>
 
 <file path=word/footer1.xml><?xml version="1.0" encoding="utf-8"?>
-<w:ftr xmlns:wpc="http://schemas.microsoft.com/office/word/2010/wordprocessingCanvas" xmlns:mc="http://schemas.openxmlformats.org/markup-compatibility/2006" xmlns:o="urn:schemas-microsoft-com:office:office" xmlns:r="http://schemas.openxmlformats.org/officeDocument/2006/relationships" xmlns:m="http://schemas.openxmlformats.org/officeDocument/2006/math" xmlns:v="urn:schemas-microsoft-com:vml" xmlns:wp14="http://schemas.microsoft.com/office/word/2010/wordprocessingDrawing" xmlns:wp="http://schemas.openxmlformats.org/drawingml/2006/wordprocessingDrawing" xmlns:w10="urn:schemas-microsoft-com:office:word" xmlns:w="http://schemas.openxmlformats.org/wordprocessingml/2006/main" xmlns:w14="http://schemas.microsoft.com/office/word/2010/wordml" xmlns:w15="http://schemas.microsoft.com/office/word/2012/wordml" xmlns:wpg="http://schemas.microsoft.com/office/word/2010/wordprocessingGroup" xmlns:wpi="http://schemas.microsoft.com/office/word/2010/wordprocessingInk" xmlns:wne="http://schemas.microsoft.com/office/word/2006/wordml" xmlns:wps="http://schemas.microsoft.com/office/word/2010/wordprocessingShape" mc:Ignorable="w14 w15 wp14">
+<w:ftr xmlns:wpc="http://schemas.microsoft.com/office/word/2010/wordprocessingCanvas" xmlns:cx="http://schemas.microsoft.com/office/drawing/2014/chartex" xmlns:mc="http://schemas.openxmlformats.org/markup-compatibility/2006" xmlns:o="urn:schemas-microsoft-com:office:office" xmlns:r="http://schemas.openxmlformats.org/officeDocument/2006/relationships" xmlns:m="http://schemas.openxmlformats.org/officeDocument/2006/math" xmlns:v="urn:schemas-microsoft-com:vml" xmlns:wp14="http://schemas.microsoft.com/office/word/2010/wordprocessingDrawing" xmlns:wp="http://schemas.openxmlformats.org/drawingml/2006/wordprocessingDrawing" xmlns:w10="urn:schemas-microsoft-com:office:word" xmlns:w="http://schemas.openxmlformats.org/wordprocessingml/2006/main" xmlns:w14="http://schemas.microsoft.com/office/word/2010/wordml" xmlns:w15="http://schemas.microsoft.com/office/word/2012/wordml" xmlns:w16se="http://schemas.microsoft.com/office/word/2015/wordml/symex" xmlns:wpg="http://schemas.microsoft.com/office/word/2010/wordprocessingGroup" xmlns:wpi="http://schemas.microsoft.com/office/word/2010/wordprocessingInk" xmlns:wne="http://schemas.microsoft.com/office/word/2006/wordml" xmlns:wps="http://schemas.microsoft.com/office/word/2010/wordprocessingShape" mc:Ignorable="w14 w15 w16se wp14">
   <w:sdt>
     <w:sdtPr>
       <w:id w:val="983973519"/>
@@ -12242,7 +12308,7 @@
           <w:rPr>
             <w:noProof/>
           </w:rPr>
-          <w:t>10</w:t>
+          <w:t>11</w:t>
         </w:r>
         <w:r>
           <w:rPr>
@@ -12262,7 +12328,7 @@
 </file>
 
 <file path=word/footnotes.xml><?xml version="1.0" encoding="utf-8"?>
-<w:footnotes xmlns:wpc="http://schemas.microsoft.com/office/word/2010/wordprocessingCanvas" xmlns:mc="http://schemas.openxmlformats.org/markup-compatibility/2006" xmlns:o="urn:schemas-microsoft-com:office:office" xmlns:r="http://schemas.openxmlformats.org/officeDocument/2006/relationships" xmlns:m="http://schemas.openxmlformats.org/officeDocument/2006/math" xmlns:v="urn:schemas-microsoft-com:vml" xmlns:wp14="http://schemas.microsoft.com/office/word/2010/wordprocessingDrawing" xmlns:wp="http://schemas.openxmlformats.org/drawingml/2006/wordprocessingDrawing" xmlns:w10="urn:schemas-microsoft-com:office:word" xmlns:w="http://schemas.openxmlformats.org/wordprocessingml/2006/main" xmlns:w14="http://schemas.microsoft.com/office/word/2010/wordml" xmlns:w15="http://schemas.microsoft.com/office/word/2012/wordml" xmlns:wpg="http://schemas.microsoft.com/office/word/2010/wordprocessingGroup" xmlns:wpi="http://schemas.microsoft.com/office/word/2010/wordprocessingInk" xmlns:wne="http://schemas.microsoft.com/office/word/2006/wordml" xmlns:wps="http://schemas.microsoft.com/office/word/2010/wordprocessingShape" mc:Ignorable="w14 w15 wp14">
+<w:footnotes xmlns:wpc="http://schemas.microsoft.com/office/word/2010/wordprocessingCanvas" xmlns:cx="http://schemas.microsoft.com/office/drawing/2014/chartex" xmlns:mc="http://schemas.openxmlformats.org/markup-compatibility/2006" xmlns:o="urn:schemas-microsoft-com:office:office" xmlns:r="http://schemas.openxmlformats.org/officeDocument/2006/relationships" xmlns:m="http://schemas.openxmlformats.org/officeDocument/2006/math" xmlns:v="urn:schemas-microsoft-com:vml" xmlns:wp14="http://schemas.microsoft.com/office/word/2010/wordprocessingDrawing" xmlns:wp="http://schemas.openxmlformats.org/drawingml/2006/wordprocessingDrawing" xmlns:w10="urn:schemas-microsoft-com:office:word" xmlns:w="http://schemas.openxmlformats.org/wordprocessingml/2006/main" xmlns:w14="http://schemas.microsoft.com/office/word/2010/wordml" xmlns:w15="http://schemas.microsoft.com/office/word/2012/wordml" xmlns:w16se="http://schemas.microsoft.com/office/word/2015/wordml/symex" xmlns:wpg="http://schemas.microsoft.com/office/word/2010/wordprocessingGroup" xmlns:wpi="http://schemas.microsoft.com/office/word/2010/wordprocessingInk" xmlns:wne="http://schemas.microsoft.com/office/word/2006/wordml" xmlns:wps="http://schemas.microsoft.com/office/word/2010/wordprocessingShape" mc:Ignorable="w14 w15 w16se wp14">
   <w:footnote w:type="separator" w:id="-1">
     <w:p>
       <w:pPr>
@@ -12287,8 +12353,8 @@
 </file>
 
 <file path=word/numbering.xml><?xml version="1.0" encoding="utf-8"?>
-<w:numbering xmlns:wpc="http://schemas.microsoft.com/office/word/2010/wordprocessingCanvas" xmlns:mc="http://schemas.openxmlformats.org/markup-compatibility/2006" xmlns:o="urn:schemas-microsoft-com:office:office" xmlns:r="http://schemas.openxmlformats.org/officeDocument/2006/relationships" xmlns:m="http://schemas.openxmlformats.org/officeDocument/2006/math" xmlns:v="urn:schemas-microsoft-com:vml" xmlns:wp14="http://schemas.microsoft.com/office/word/2010/wordprocessingDrawing" xmlns:wp="http://schemas.openxmlformats.org/drawingml/2006/wordprocessingDrawing" xmlns:w10="urn:schemas-microsoft-com:office:word" xmlns:w="http://schemas.openxmlformats.org/wordprocessingml/2006/main" xmlns:w14="http://schemas.microsoft.com/office/word/2010/wordml" xmlns:w15="http://schemas.microsoft.com/office/word/2012/wordml" xmlns:wpg="http://schemas.microsoft.com/office/word/2010/wordprocessingGroup" xmlns:wpi="http://schemas.microsoft.com/office/word/2010/wordprocessingInk" xmlns:wne="http://schemas.microsoft.com/office/word/2006/wordml" xmlns:wps="http://schemas.microsoft.com/office/word/2010/wordprocessingShape" mc:Ignorable="w14 w15 wp14">
-  <w:abstractNum w:abstractNumId="0">
+<w:numbering xmlns:wpc="http://schemas.microsoft.com/office/word/2010/wordprocessingCanvas" xmlns:cx="http://schemas.microsoft.com/office/drawing/2014/chartex" xmlns:mc="http://schemas.openxmlformats.org/markup-compatibility/2006" xmlns:o="urn:schemas-microsoft-com:office:office" xmlns:r="http://schemas.openxmlformats.org/officeDocument/2006/relationships" xmlns:m="http://schemas.openxmlformats.org/officeDocument/2006/math" xmlns:v="urn:schemas-microsoft-com:vml" xmlns:wp14="http://schemas.microsoft.com/office/word/2010/wordprocessingDrawing" xmlns:wp="http://schemas.openxmlformats.org/drawingml/2006/wordprocessingDrawing" xmlns:w10="urn:schemas-microsoft-com:office:word" xmlns:w="http://schemas.openxmlformats.org/wordprocessingml/2006/main" xmlns:w14="http://schemas.microsoft.com/office/word/2010/wordml" xmlns:w15="http://schemas.microsoft.com/office/word/2012/wordml" xmlns:w16se="http://schemas.microsoft.com/office/word/2015/wordml/symex" xmlns:wpg="http://schemas.microsoft.com/office/word/2010/wordprocessingGroup" xmlns:wpi="http://schemas.microsoft.com/office/word/2010/wordprocessingInk" xmlns:wne="http://schemas.microsoft.com/office/word/2006/wordml" xmlns:wps="http://schemas.microsoft.com/office/word/2010/wordprocessingShape" mc:Ignorable="w14 w15 w16se wp14">
+  <w:abstractNum w:abstractNumId="0" w15:restartNumberingAfterBreak="0">
     <w:nsid w:val="06E353B4"/>
     <w:multiLevelType w:val="hybridMultilevel"/>
     <w:tmpl w:val="0F0476AE"/>
@@ -12377,7 +12443,7 @@
       </w:pPr>
     </w:lvl>
   </w:abstractNum>
-  <w:abstractNum w:abstractNumId="1">
+  <w:abstractNum w:abstractNumId="1" w15:restartNumberingAfterBreak="0">
     <w:nsid w:val="2C3B2185"/>
     <w:multiLevelType w:val="hybridMultilevel"/>
     <w:tmpl w:val="4F2E19B4"/>
@@ -12517,7 +12583,7 @@
       </w:rPr>
     </w:lvl>
   </w:abstractNum>
-  <w:abstractNum w:abstractNumId="2">
+  <w:abstractNum w:abstractNumId="2" w15:restartNumberingAfterBreak="0">
     <w:nsid w:val="2F160D40"/>
     <w:multiLevelType w:val="hybridMultilevel"/>
     <w:tmpl w:val="FB989A88"/>
@@ -12657,7 +12723,7 @@
       </w:rPr>
     </w:lvl>
   </w:abstractNum>
-  <w:abstractNum w:abstractNumId="3">
+  <w:abstractNum w:abstractNumId="3" w15:restartNumberingAfterBreak="0">
     <w:nsid w:val="3A6213E3"/>
     <w:multiLevelType w:val="hybridMultilevel"/>
     <w:tmpl w:val="33942EE6"/>
@@ -12797,7 +12863,7 @@
       </w:rPr>
     </w:lvl>
   </w:abstractNum>
-  <w:abstractNum w:abstractNumId="4">
+  <w:abstractNum w:abstractNumId="4" w15:restartNumberingAfterBreak="0">
     <w:nsid w:val="3B9328D9"/>
     <w:multiLevelType w:val="hybridMultilevel"/>
     <w:tmpl w:val="8D28D6CA"/>
@@ -12910,7 +12976,7 @@
       </w:rPr>
     </w:lvl>
   </w:abstractNum>
-  <w:abstractNum w:abstractNumId="5">
+  <w:abstractNum w:abstractNumId="5" w15:restartNumberingAfterBreak="0">
     <w:nsid w:val="402174B9"/>
     <w:multiLevelType w:val="multilevel"/>
     <w:tmpl w:val="572ED5CA"/>
@@ -13059,7 +13125,7 @@
       </w:rPr>
     </w:lvl>
   </w:abstractNum>
-  <w:abstractNum w:abstractNumId="6">
+  <w:abstractNum w:abstractNumId="6" w15:restartNumberingAfterBreak="0">
     <w:nsid w:val="512F364B"/>
     <w:multiLevelType w:val="hybridMultilevel"/>
     <w:tmpl w:val="111477F2"/>
@@ -13172,7 +13238,7 @@
       </w:rPr>
     </w:lvl>
   </w:abstractNum>
-  <w:abstractNum w:abstractNumId="7">
+  <w:abstractNum w:abstractNumId="7" w15:restartNumberingAfterBreak="0">
     <w:nsid w:val="52ED26A0"/>
     <w:multiLevelType w:val="hybridMultilevel"/>
     <w:tmpl w:val="F828D50A"/>
@@ -13312,7 +13378,7 @@
       </w:rPr>
     </w:lvl>
   </w:abstractNum>
-  <w:abstractNum w:abstractNumId="8">
+  <w:abstractNum w:abstractNumId="8" w15:restartNumberingAfterBreak="0">
     <w:nsid w:val="564019F4"/>
     <w:multiLevelType w:val="hybridMultilevel"/>
     <w:tmpl w:val="B632330E"/>
@@ -13425,7 +13491,7 @@
       </w:rPr>
     </w:lvl>
   </w:abstractNum>
-  <w:abstractNum w:abstractNumId="9">
+  <w:abstractNum w:abstractNumId="9" w15:restartNumberingAfterBreak="0">
     <w:nsid w:val="6280267B"/>
     <w:multiLevelType w:val="hybridMultilevel"/>
     <w:tmpl w:val="FD80D60C"/>
@@ -13565,7 +13631,7 @@
       </w:rPr>
     </w:lvl>
   </w:abstractNum>
-  <w:abstractNum w:abstractNumId="10">
+  <w:abstractNum w:abstractNumId="10" w15:restartNumberingAfterBreak="0">
     <w:nsid w:val="65640C5D"/>
     <w:multiLevelType w:val="multilevel"/>
     <w:tmpl w:val="13225830"/>
@@ -13714,7 +13780,7 @@
       </w:rPr>
     </w:lvl>
   </w:abstractNum>
-  <w:abstractNum w:abstractNumId="11">
+  <w:abstractNum w:abstractNumId="11" w15:restartNumberingAfterBreak="0">
     <w:nsid w:val="72240CBD"/>
     <w:multiLevelType w:val="multilevel"/>
     <w:tmpl w:val="C8C26AEC"/>
@@ -13863,7 +13929,7 @@
       </w:rPr>
     </w:lvl>
   </w:abstractNum>
-  <w:abstractNum w:abstractNumId="12">
+  <w:abstractNum w:abstractNumId="12" w15:restartNumberingAfterBreak="0">
     <w:nsid w:val="763F18C2"/>
     <w:multiLevelType w:val="multilevel"/>
     <w:tmpl w:val="E5EC49E8"/>
@@ -14008,7 +14074,7 @@
       </w:rPr>
     </w:lvl>
   </w:abstractNum>
-  <w:abstractNum w:abstractNumId="13">
+  <w:abstractNum w:abstractNumId="13" w15:restartNumberingAfterBreak="0">
     <w:nsid w:val="771C5122"/>
     <w:multiLevelType w:val="hybridMultilevel"/>
     <w:tmpl w:val="71A65560"/>
@@ -14121,7 +14187,7 @@
       </w:rPr>
     </w:lvl>
   </w:abstractNum>
-  <w:abstractNum w:abstractNumId="14">
+  <w:abstractNum w:abstractNumId="14" w15:restartNumberingAfterBreak="0">
     <w:nsid w:val="78DA15E5"/>
     <w:multiLevelType w:val="hybridMultilevel"/>
     <w:tmpl w:val="4E8E366E"/>
@@ -14310,7 +14376,7 @@
 </file>
 
 <file path=word/styles.xml><?xml version="1.0" encoding="utf-8"?>
-<w:styles xmlns:mc="http://schemas.openxmlformats.org/markup-compatibility/2006" xmlns:r="http://schemas.openxmlformats.org/officeDocument/2006/relationships" xmlns:w="http://schemas.openxmlformats.org/wordprocessingml/2006/main" xmlns:w14="http://schemas.microsoft.com/office/word/2010/wordml" xmlns:w15="http://schemas.microsoft.com/office/word/2012/wordml" mc:Ignorable="w14 w15">
+<w:styles xmlns:mc="http://schemas.openxmlformats.org/markup-compatibility/2006" xmlns:r="http://schemas.openxmlformats.org/officeDocument/2006/relationships" xmlns:w="http://schemas.openxmlformats.org/wordprocessingml/2006/main" xmlns:w14="http://schemas.microsoft.com/office/word/2010/wordml" xmlns:w15="http://schemas.microsoft.com/office/word/2012/wordml" xmlns:w16se="http://schemas.microsoft.com/office/word/2015/wordml/symex" mc:Ignorable="w14 w15 w16se">
   <w:docDefaults>
     <w:rPrDefault>
       <w:rPr>
@@ -14905,7 +14971,6 @@
       <w:spacing w:after="0" w:line="240" w:lineRule="auto"/>
     </w:pPr>
     <w:tblPr>
-      <w:tblInd w:w="0" w:type="dxa"/>
       <w:tblBorders>
         <w:top w:val="single" w:sz="4" w:space="0" w:color="auto"/>
         <w:left w:val="single" w:sz="4" w:space="0" w:color="auto"/>
@@ -14914,12 +14979,6 @@
         <w:insideH w:val="single" w:sz="4" w:space="0" w:color="auto"/>
         <w:insideV w:val="single" w:sz="4" w:space="0" w:color="auto"/>
       </w:tblBorders>
-      <w:tblCellMar>
-        <w:top w:w="0" w:type="dxa"/>
-        <w:left w:w="108" w:type="dxa"/>
-        <w:bottom w:w="0" w:type="dxa"/>
-        <w:right w:w="108" w:type="dxa"/>
-      </w:tblCellMar>
     </w:tblPr>
   </w:style>
   <w:style w:type="paragraph" w:styleId="Header">
@@ -15265,7 +15324,7 @@
 </file>
 
 <file path=customXml/itemProps1.xml><?xml version="1.0" encoding="utf-8"?>
-<ds:datastoreItem xmlns:ds="http://schemas.openxmlformats.org/officeDocument/2006/customXml" ds:itemID="{0B188D2C-FDAD-40B3-B0CB-C346AD85C748}">
+<ds:datastoreItem xmlns:ds="http://schemas.openxmlformats.org/officeDocument/2006/customXml" ds:itemID="{68316BDA-888B-4F5E-9CE7-610B6B01DFB2}">
   <ds:schemaRefs>
     <ds:schemaRef ds:uri="http://schemas.openxmlformats.org/officeDocument/2006/bibliography"/>
   </ds:schemaRefs>

</xml_diff>